<commit_message>
Fill in the rest of the stats in the report
</commit_message>
<xml_diff>
--- a/project3/IT3105 Project module 5.docx
+++ b/project3/IT3105 Project module 5.docx
@@ -42,6 +42,14 @@
       </w:r>
     </w:p>
     <w:p>
+      <w:r>
+        <w:t xml:space="preserve">I’ve used dropout in order to prevent </w:t>
+      </w:r>
+      <w:r>
+        <w:t>overfitting. There’s 20 % input layer dropout and 50 % dropout on each hidden layer.</w:t>
+      </w:r>
+    </w:p>
+    <w:p>
       <w:pPr>
         <w:pStyle w:val="Heading2"/>
       </w:pPr>
@@ -1132,8 +1140,6 @@
             <w:r>
               <w:t>0.97692</w:t>
             </w:r>
-            <w:bookmarkStart w:id="0" w:name="_GoBack"/>
-            <w:bookmarkEnd w:id="0"/>
           </w:p>
         </w:tc>
         <w:tc>
@@ -1262,7 +1268,11 @@
           <w:tcPr>
             <w:tcW w:w="1879" w:type="dxa"/>
           </w:tcPr>
-          <w:p/>
+          <w:p>
+            <w:r>
+              <w:t>0.92472</w:t>
+            </w:r>
+          </w:p>
         </w:tc>
         <w:tc>
           <w:tcPr>
@@ -1278,13 +1288,21 @@
           <w:tcPr>
             <w:tcW w:w="1879" w:type="dxa"/>
           </w:tcPr>
-          <w:p/>
-        </w:tc>
-        <w:tc>
-          <w:tcPr>
-            <w:tcW w:w="1880" w:type="dxa"/>
-          </w:tcPr>
-          <w:p/>
+          <w:p>
+            <w:r>
+              <w:t>0.9246</w:t>
+            </w:r>
+          </w:p>
+        </w:tc>
+        <w:tc>
+          <w:tcPr>
+            <w:tcW w:w="1880" w:type="dxa"/>
+          </w:tcPr>
+          <w:p>
+            <w:r>
+              <w:t>1.0</w:t>
+            </w:r>
+          </w:p>
         </w:tc>
       </w:tr>
       <w:tr>
@@ -1302,7 +1320,11 @@
           <w:tcPr>
             <w:tcW w:w="1879" w:type="dxa"/>
           </w:tcPr>
-          <w:p/>
+          <w:p>
+            <w:r>
+              <w:t>0.92474</w:t>
+            </w:r>
+          </w:p>
         </w:tc>
         <w:tc>
           <w:tcPr>
@@ -1318,13 +1340,21 @@
           <w:tcPr>
             <w:tcW w:w="1879" w:type="dxa"/>
           </w:tcPr>
-          <w:p/>
-        </w:tc>
-        <w:tc>
-          <w:tcPr>
-            <w:tcW w:w="1880" w:type="dxa"/>
-          </w:tcPr>
-          <w:p/>
+          <w:p>
+            <w:r>
+              <w:t>0.9251</w:t>
+            </w:r>
+          </w:p>
+        </w:tc>
+        <w:tc>
+          <w:tcPr>
+            <w:tcW w:w="1880" w:type="dxa"/>
+          </w:tcPr>
+          <w:p>
+            <w:r>
+              <w:t>1.0</w:t>
+            </w:r>
+          </w:p>
         </w:tc>
       </w:tr>
       <w:tr>
@@ -1342,7 +1372,11 @@
           <w:tcPr>
             <w:tcW w:w="1879" w:type="dxa"/>
           </w:tcPr>
-          <w:p/>
+          <w:p>
+            <w:r>
+              <w:t>0.92668</w:t>
+            </w:r>
+          </w:p>
         </w:tc>
         <w:tc>
           <w:tcPr>
@@ -1358,13 +1392,21 @@
           <w:tcPr>
             <w:tcW w:w="1879" w:type="dxa"/>
           </w:tcPr>
-          <w:p/>
-        </w:tc>
-        <w:tc>
-          <w:tcPr>
-            <w:tcW w:w="1880" w:type="dxa"/>
-          </w:tcPr>
-          <w:p/>
+          <w:p>
+            <w:r>
+              <w:t>0.923</w:t>
+            </w:r>
+          </w:p>
+        </w:tc>
+        <w:tc>
+          <w:tcPr>
+            <w:tcW w:w="1880" w:type="dxa"/>
+          </w:tcPr>
+          <w:p>
+            <w:r>
+              <w:t>1.0</w:t>
+            </w:r>
+          </w:p>
         </w:tc>
       </w:tr>
       <w:tr>
@@ -1382,7 +1424,11 @@
           <w:tcPr>
             <w:tcW w:w="1879" w:type="dxa"/>
           </w:tcPr>
-          <w:p/>
+          <w:p>
+            <w:r>
+              <w:t>0.9247</w:t>
+            </w:r>
+          </w:p>
         </w:tc>
         <w:tc>
           <w:tcPr>
@@ -1398,13 +1444,21 @@
           <w:tcPr>
             <w:tcW w:w="1879" w:type="dxa"/>
           </w:tcPr>
-          <w:p/>
-        </w:tc>
-        <w:tc>
-          <w:tcPr>
-            <w:tcW w:w="1880" w:type="dxa"/>
-          </w:tcPr>
-          <w:p/>
+          <w:p>
+            <w:r>
+              <w:t>0.9228</w:t>
+            </w:r>
+          </w:p>
+        </w:tc>
+        <w:tc>
+          <w:tcPr>
+            <w:tcW w:w="1880" w:type="dxa"/>
+          </w:tcPr>
+          <w:p>
+            <w:r>
+              <w:t>1.0</w:t>
+            </w:r>
+          </w:p>
         </w:tc>
       </w:tr>
       <w:tr>
@@ -1422,7 +1476,11 @@
           <w:tcPr>
             <w:tcW w:w="1879" w:type="dxa"/>
           </w:tcPr>
-          <w:p/>
+          <w:p>
+            <w:r>
+              <w:t>0.92586</w:t>
+            </w:r>
+          </w:p>
         </w:tc>
         <w:tc>
           <w:tcPr>
@@ -1438,13 +1496,21 @@
           <w:tcPr>
             <w:tcW w:w="1879" w:type="dxa"/>
           </w:tcPr>
-          <w:p/>
-        </w:tc>
-        <w:tc>
-          <w:tcPr>
-            <w:tcW w:w="1880" w:type="dxa"/>
-          </w:tcPr>
-          <w:p/>
+          <w:p>
+            <w:r>
+              <w:t>0.925</w:t>
+            </w:r>
+          </w:p>
+        </w:tc>
+        <w:tc>
+          <w:tcPr>
+            <w:tcW w:w="1880" w:type="dxa"/>
+          </w:tcPr>
+          <w:p>
+            <w:r>
+              <w:t>1.0</w:t>
+            </w:r>
+          </w:p>
         </w:tc>
       </w:tr>
       <w:tr>
@@ -1462,7 +1528,11 @@
           <w:tcPr>
             <w:tcW w:w="1879" w:type="dxa"/>
           </w:tcPr>
-          <w:p/>
+          <w:p>
+            <w:r>
+              <w:t>0.92658</w:t>
+            </w:r>
+          </w:p>
         </w:tc>
         <w:tc>
           <w:tcPr>
@@ -1478,13 +1548,21 @@
           <w:tcPr>
             <w:tcW w:w="1879" w:type="dxa"/>
           </w:tcPr>
-          <w:p/>
-        </w:tc>
-        <w:tc>
-          <w:tcPr>
-            <w:tcW w:w="1880" w:type="dxa"/>
-          </w:tcPr>
-          <w:p/>
+          <w:p>
+            <w:r>
+              <w:t>0.9242</w:t>
+            </w:r>
+          </w:p>
+        </w:tc>
+        <w:tc>
+          <w:tcPr>
+            <w:tcW w:w="1880" w:type="dxa"/>
+          </w:tcPr>
+          <w:p>
+            <w:r>
+              <w:t>1.0</w:t>
+            </w:r>
+          </w:p>
         </w:tc>
       </w:tr>
       <w:tr>
@@ -1502,7 +1580,11 @@
           <w:tcPr>
             <w:tcW w:w="1879" w:type="dxa"/>
           </w:tcPr>
-          <w:p/>
+          <w:p>
+            <w:r>
+              <w:t>0.92496</w:t>
+            </w:r>
+          </w:p>
         </w:tc>
         <w:tc>
           <w:tcPr>
@@ -1518,13 +1600,21 @@
           <w:tcPr>
             <w:tcW w:w="1879" w:type="dxa"/>
           </w:tcPr>
-          <w:p/>
-        </w:tc>
-        <w:tc>
-          <w:tcPr>
-            <w:tcW w:w="1880" w:type="dxa"/>
-          </w:tcPr>
-          <w:p/>
+          <w:p>
+            <w:r>
+              <w:t>0.9232</w:t>
+            </w:r>
+          </w:p>
+        </w:tc>
+        <w:tc>
+          <w:tcPr>
+            <w:tcW w:w="1880" w:type="dxa"/>
+          </w:tcPr>
+          <w:p>
+            <w:r>
+              <w:t>1.0</w:t>
+            </w:r>
+          </w:p>
         </w:tc>
       </w:tr>
       <w:tr>
@@ -1542,7 +1632,11 @@
           <w:tcPr>
             <w:tcW w:w="1879" w:type="dxa"/>
           </w:tcPr>
-          <w:p/>
+          <w:p>
+            <w:r>
+              <w:t>0.92608</w:t>
+            </w:r>
+          </w:p>
         </w:tc>
         <w:tc>
           <w:tcPr>
@@ -1558,13 +1652,21 @@
           <w:tcPr>
             <w:tcW w:w="1879" w:type="dxa"/>
           </w:tcPr>
-          <w:p/>
-        </w:tc>
-        <w:tc>
-          <w:tcPr>
-            <w:tcW w:w="1880" w:type="dxa"/>
-          </w:tcPr>
-          <w:p/>
+          <w:p>
+            <w:r>
+              <w:t>0.9237</w:t>
+            </w:r>
+          </w:p>
+        </w:tc>
+        <w:tc>
+          <w:tcPr>
+            <w:tcW w:w="1880" w:type="dxa"/>
+          </w:tcPr>
+          <w:p>
+            <w:r>
+              <w:t>1.0</w:t>
+            </w:r>
+          </w:p>
         </w:tc>
       </w:tr>
       <w:tr>
@@ -1582,7 +1684,11 @@
           <w:tcPr>
             <w:tcW w:w="1879" w:type="dxa"/>
           </w:tcPr>
-          <w:p/>
+          <w:p>
+            <w:r>
+              <w:t>0.92384</w:t>
+            </w:r>
+          </w:p>
         </w:tc>
         <w:tc>
           <w:tcPr>
@@ -1598,13 +1704,21 @@
           <w:tcPr>
             <w:tcW w:w="1879" w:type="dxa"/>
           </w:tcPr>
-          <w:p/>
-        </w:tc>
-        <w:tc>
-          <w:tcPr>
-            <w:tcW w:w="1880" w:type="dxa"/>
-          </w:tcPr>
-          <w:p/>
+          <w:p>
+            <w:r>
+              <w:t>0.9198</w:t>
+            </w:r>
+          </w:p>
+        </w:tc>
+        <w:tc>
+          <w:tcPr>
+            <w:tcW w:w="1880" w:type="dxa"/>
+          </w:tcPr>
+          <w:p>
+            <w:r>
+              <w:t>1.0</w:t>
+            </w:r>
+          </w:p>
         </w:tc>
       </w:tr>
       <w:tr>
@@ -1622,7 +1736,11 @@
           <w:tcPr>
             <w:tcW w:w="1879" w:type="dxa"/>
           </w:tcPr>
-          <w:p/>
+          <w:p>
+            <w:r>
+              <w:t>0.92622</w:t>
+            </w:r>
+          </w:p>
         </w:tc>
         <w:tc>
           <w:tcPr>
@@ -1638,13 +1756,21 @@
           <w:tcPr>
             <w:tcW w:w="1879" w:type="dxa"/>
           </w:tcPr>
-          <w:p/>
-        </w:tc>
-        <w:tc>
-          <w:tcPr>
-            <w:tcW w:w="1880" w:type="dxa"/>
-          </w:tcPr>
-          <w:p/>
+          <w:p>
+            <w:r>
+              <w:t>0.9234</w:t>
+            </w:r>
+          </w:p>
+        </w:tc>
+        <w:tc>
+          <w:tcPr>
+            <w:tcW w:w="1880" w:type="dxa"/>
+          </w:tcPr>
+          <w:p>
+            <w:r>
+              <w:t>1.0</w:t>
+            </w:r>
+          </w:p>
         </w:tc>
       </w:tr>
       <w:tr>
@@ -1662,7 +1788,11 @@
           <w:tcPr>
             <w:tcW w:w="1879" w:type="dxa"/>
           </w:tcPr>
-          <w:p/>
+          <w:p>
+            <w:r>
+              <w:t>0.92484</w:t>
+            </w:r>
+          </w:p>
         </w:tc>
         <w:tc>
           <w:tcPr>
@@ -1678,13 +1808,21 @@
           <w:tcPr>
             <w:tcW w:w="1879" w:type="dxa"/>
           </w:tcPr>
-          <w:p/>
-        </w:tc>
-        <w:tc>
-          <w:tcPr>
-            <w:tcW w:w="1880" w:type="dxa"/>
-          </w:tcPr>
-          <w:p/>
+          <w:p>
+            <w:r>
+              <w:t>0.9234</w:t>
+            </w:r>
+          </w:p>
+        </w:tc>
+        <w:tc>
+          <w:tcPr>
+            <w:tcW w:w="1880" w:type="dxa"/>
+          </w:tcPr>
+          <w:p>
+            <w:r>
+              <w:t>1.0</w:t>
+            </w:r>
+          </w:p>
         </w:tc>
       </w:tr>
       <w:tr>
@@ -1702,7 +1840,11 @@
           <w:tcPr>
             <w:tcW w:w="1879" w:type="dxa"/>
           </w:tcPr>
-          <w:p/>
+          <w:p>
+            <w:r>
+              <w:t>0.92484</w:t>
+            </w:r>
+          </w:p>
         </w:tc>
         <w:tc>
           <w:tcPr>
@@ -1718,13 +1860,21 @@
           <w:tcPr>
             <w:tcW w:w="1879" w:type="dxa"/>
           </w:tcPr>
-          <w:p/>
-        </w:tc>
-        <w:tc>
-          <w:tcPr>
-            <w:tcW w:w="1880" w:type="dxa"/>
-          </w:tcPr>
-          <w:p/>
+          <w:p>
+            <w:r>
+              <w:t>0.9242</w:t>
+            </w:r>
+          </w:p>
+        </w:tc>
+        <w:tc>
+          <w:tcPr>
+            <w:tcW w:w="1880" w:type="dxa"/>
+          </w:tcPr>
+          <w:p>
+            <w:r>
+              <w:t>1.0</w:t>
+            </w:r>
+          </w:p>
         </w:tc>
       </w:tr>
       <w:tr>
@@ -1742,7 +1892,11 @@
           <w:tcPr>
             <w:tcW w:w="1879" w:type="dxa"/>
           </w:tcPr>
-          <w:p/>
+          <w:p>
+            <w:r>
+              <w:t>0.92574</w:t>
+            </w:r>
+          </w:p>
         </w:tc>
         <w:tc>
           <w:tcPr>
@@ -1758,13 +1912,21 @@
           <w:tcPr>
             <w:tcW w:w="1879" w:type="dxa"/>
           </w:tcPr>
-          <w:p/>
-        </w:tc>
-        <w:tc>
-          <w:tcPr>
-            <w:tcW w:w="1880" w:type="dxa"/>
-          </w:tcPr>
-          <w:p/>
+          <w:p>
+            <w:r>
+              <w:t>0.9254</w:t>
+            </w:r>
+          </w:p>
+        </w:tc>
+        <w:tc>
+          <w:tcPr>
+            <w:tcW w:w="1880" w:type="dxa"/>
+          </w:tcPr>
+          <w:p>
+            <w:r>
+              <w:t>1.0</w:t>
+            </w:r>
+          </w:p>
         </w:tc>
       </w:tr>
       <w:tr>
@@ -1782,7 +1944,11 @@
           <w:tcPr>
             <w:tcW w:w="1879" w:type="dxa"/>
           </w:tcPr>
-          <w:p/>
+          <w:p>
+            <w:r>
+              <w:t>0.92602</w:t>
+            </w:r>
+          </w:p>
         </w:tc>
         <w:tc>
           <w:tcPr>
@@ -1798,13 +1964,21 @@
           <w:tcPr>
             <w:tcW w:w="1879" w:type="dxa"/>
           </w:tcPr>
-          <w:p/>
-        </w:tc>
-        <w:tc>
-          <w:tcPr>
-            <w:tcW w:w="1880" w:type="dxa"/>
-          </w:tcPr>
-          <w:p/>
+          <w:p>
+            <w:r>
+              <w:t>0.9241</w:t>
+            </w:r>
+          </w:p>
+        </w:tc>
+        <w:tc>
+          <w:tcPr>
+            <w:tcW w:w="1880" w:type="dxa"/>
+          </w:tcPr>
+          <w:p>
+            <w:r>
+              <w:t>1.0</w:t>
+            </w:r>
+          </w:p>
         </w:tc>
       </w:tr>
       <w:tr>
@@ -1822,7 +1996,11 @@
           <w:tcPr>
             <w:tcW w:w="1879" w:type="dxa"/>
           </w:tcPr>
-          <w:p/>
+          <w:p>
+            <w:r>
+              <w:t>0.92512</w:t>
+            </w:r>
+          </w:p>
         </w:tc>
         <w:tc>
           <w:tcPr>
@@ -1838,13 +2016,21 @@
           <w:tcPr>
             <w:tcW w:w="1879" w:type="dxa"/>
           </w:tcPr>
-          <w:p/>
-        </w:tc>
-        <w:tc>
-          <w:tcPr>
-            <w:tcW w:w="1880" w:type="dxa"/>
-          </w:tcPr>
-          <w:p/>
+          <w:p>
+            <w:r>
+              <w:t>0.9245</w:t>
+            </w:r>
+          </w:p>
+        </w:tc>
+        <w:tc>
+          <w:tcPr>
+            <w:tcW w:w="1880" w:type="dxa"/>
+          </w:tcPr>
+          <w:p>
+            <w:r>
+              <w:t>1.0</w:t>
+            </w:r>
+          </w:p>
         </w:tc>
       </w:tr>
       <w:tr>
@@ -1862,7 +2048,11 @@
           <w:tcPr>
             <w:tcW w:w="1879" w:type="dxa"/>
           </w:tcPr>
-          <w:p/>
+          <w:p>
+            <w:r>
+              <w:t>0.92502</w:t>
+            </w:r>
+          </w:p>
         </w:tc>
         <w:tc>
           <w:tcPr>
@@ -1878,13 +2068,21 @@
           <w:tcPr>
             <w:tcW w:w="1879" w:type="dxa"/>
           </w:tcPr>
-          <w:p/>
-        </w:tc>
-        <w:tc>
-          <w:tcPr>
-            <w:tcW w:w="1880" w:type="dxa"/>
-          </w:tcPr>
-          <w:p/>
+          <w:p>
+            <w:r>
+              <w:t>0.9242</w:t>
+            </w:r>
+          </w:p>
+        </w:tc>
+        <w:tc>
+          <w:tcPr>
+            <w:tcW w:w="1880" w:type="dxa"/>
+          </w:tcPr>
+          <w:p>
+            <w:r>
+              <w:t>1.0</w:t>
+            </w:r>
+          </w:p>
         </w:tc>
       </w:tr>
       <w:tr>
@@ -1902,7 +2100,11 @@
           <w:tcPr>
             <w:tcW w:w="1879" w:type="dxa"/>
           </w:tcPr>
-          <w:p/>
+          <w:p>
+            <w:r>
+              <w:t>0.92488</w:t>
+            </w:r>
+          </w:p>
         </w:tc>
         <w:tc>
           <w:tcPr>
@@ -1918,13 +2120,21 @@
           <w:tcPr>
             <w:tcW w:w="1879" w:type="dxa"/>
           </w:tcPr>
-          <w:p/>
-        </w:tc>
-        <w:tc>
-          <w:tcPr>
-            <w:tcW w:w="1880" w:type="dxa"/>
-          </w:tcPr>
-          <w:p/>
+          <w:p>
+            <w:r>
+              <w:t>0.9236</w:t>
+            </w:r>
+          </w:p>
+        </w:tc>
+        <w:tc>
+          <w:tcPr>
+            <w:tcW w:w="1880" w:type="dxa"/>
+          </w:tcPr>
+          <w:p>
+            <w:r>
+              <w:t>1.0</w:t>
+            </w:r>
+          </w:p>
         </w:tc>
       </w:tr>
       <w:tr>
@@ -1942,7 +2152,11 @@
           <w:tcPr>
             <w:tcW w:w="1879" w:type="dxa"/>
           </w:tcPr>
-          <w:p/>
+          <w:p>
+            <w:r>
+              <w:t>0.92478</w:t>
+            </w:r>
+          </w:p>
         </w:tc>
         <w:tc>
           <w:tcPr>
@@ -1958,13 +2172,21 @@
           <w:tcPr>
             <w:tcW w:w="1879" w:type="dxa"/>
           </w:tcPr>
-          <w:p/>
-        </w:tc>
-        <w:tc>
-          <w:tcPr>
-            <w:tcW w:w="1880" w:type="dxa"/>
-          </w:tcPr>
-          <w:p/>
+          <w:p>
+            <w:r>
+              <w:t>0.9228</w:t>
+            </w:r>
+          </w:p>
+        </w:tc>
+        <w:tc>
+          <w:tcPr>
+            <w:tcW w:w="1880" w:type="dxa"/>
+          </w:tcPr>
+          <w:p>
+            <w:r>
+              <w:t>1.0</w:t>
+            </w:r>
+          </w:p>
         </w:tc>
       </w:tr>
       <w:tr>
@@ -1982,7 +2204,11 @@
           <w:tcPr>
             <w:tcW w:w="1879" w:type="dxa"/>
           </w:tcPr>
-          <w:p/>
+          <w:p>
+            <w:r>
+              <w:t>0.92478</w:t>
+            </w:r>
+          </w:p>
         </w:tc>
         <w:tc>
           <w:tcPr>
@@ -1998,13 +2224,21 @@
           <w:tcPr>
             <w:tcW w:w="1879" w:type="dxa"/>
           </w:tcPr>
-          <w:p/>
-        </w:tc>
-        <w:tc>
-          <w:tcPr>
-            <w:tcW w:w="1880" w:type="dxa"/>
-          </w:tcPr>
-          <w:p/>
+          <w:p>
+            <w:r>
+              <w:t>0.9226</w:t>
+            </w:r>
+          </w:p>
+        </w:tc>
+        <w:tc>
+          <w:tcPr>
+            <w:tcW w:w="1880" w:type="dxa"/>
+          </w:tcPr>
+          <w:p>
+            <w:r>
+              <w:t>1.0</w:t>
+            </w:r>
+          </w:p>
         </w:tc>
       </w:tr>
       <w:tr>
@@ -2022,7 +2256,11 @@
           <w:tcPr>
             <w:tcW w:w="1879" w:type="dxa"/>
           </w:tcPr>
-          <w:p/>
+          <w:p>
+            <w:r>
+              <w:t>0.92526</w:t>
+            </w:r>
+          </w:p>
         </w:tc>
         <w:tc>
           <w:tcPr>
@@ -2038,13 +2276,21 @@
           <w:tcPr>
             <w:tcW w:w="1879" w:type="dxa"/>
           </w:tcPr>
-          <w:p/>
-        </w:tc>
-        <w:tc>
-          <w:tcPr>
-            <w:tcW w:w="1880" w:type="dxa"/>
-          </w:tcPr>
-          <w:p/>
+          <w:p>
+            <w:r>
+              <w:t>0.9242</w:t>
+            </w:r>
+          </w:p>
+        </w:tc>
+        <w:tc>
+          <w:tcPr>
+            <w:tcW w:w="1880" w:type="dxa"/>
+          </w:tcPr>
+          <w:p>
+            <w:r>
+              <w:t>1.0</w:t>
+            </w:r>
+          </w:p>
         </w:tc>
       </w:tr>
     </w:tbl>
@@ -2141,7 +2387,11 @@
           <w:tcPr>
             <w:tcW w:w="1879" w:type="dxa"/>
           </w:tcPr>
-          <w:p/>
+          <w:p>
+            <w:r>
+              <w:t>0.99754</w:t>
+            </w:r>
+          </w:p>
         </w:tc>
         <w:tc>
           <w:tcPr>
@@ -2157,13 +2407,23 @@
           <w:tcPr>
             <w:tcW w:w="1879" w:type="dxa"/>
           </w:tcPr>
-          <w:p/>
-        </w:tc>
-        <w:tc>
-          <w:tcPr>
-            <w:tcW w:w="1880" w:type="dxa"/>
-          </w:tcPr>
-          <w:p/>
+          <w:p>
+            <w:r>
+              <w:t>0.9849</w:t>
+            </w:r>
+          </w:p>
+        </w:tc>
+        <w:tc>
+          <w:tcPr>
+            <w:tcW w:w="1880" w:type="dxa"/>
+          </w:tcPr>
+          <w:p>
+            <w:r>
+              <w:t>0.9333</w:t>
+            </w:r>
+            <w:bookmarkStart w:id="0" w:name="_GoBack"/>
+            <w:bookmarkEnd w:id="0"/>
+          </w:p>
         </w:tc>
       </w:tr>
       <w:tr>
@@ -2181,7 +2441,11 @@
           <w:tcPr>
             <w:tcW w:w="1879" w:type="dxa"/>
           </w:tcPr>
-          <w:p/>
+          <w:p>
+            <w:r>
+              <w:t>0.99834</w:t>
+            </w:r>
+          </w:p>
         </w:tc>
         <w:tc>
           <w:tcPr>
@@ -2197,13 +2461,21 @@
           <w:tcPr>
             <w:tcW w:w="1879" w:type="dxa"/>
           </w:tcPr>
-          <w:p/>
-        </w:tc>
-        <w:tc>
-          <w:tcPr>
-            <w:tcW w:w="1880" w:type="dxa"/>
-          </w:tcPr>
-          <w:p/>
+          <w:p>
+            <w:r>
+              <w:t>0.9854</w:t>
+            </w:r>
+          </w:p>
+        </w:tc>
+        <w:tc>
+          <w:tcPr>
+            <w:tcW w:w="1880" w:type="dxa"/>
+          </w:tcPr>
+          <w:p>
+            <w:r>
+              <w:t>0.9333</w:t>
+            </w:r>
+          </w:p>
         </w:tc>
       </w:tr>
       <w:tr>
@@ -2221,7 +2493,11 @@
           <w:tcPr>
             <w:tcW w:w="1879" w:type="dxa"/>
           </w:tcPr>
-          <w:p/>
+          <w:p>
+            <w:r>
+              <w:t>0.99832</w:t>
+            </w:r>
+          </w:p>
         </w:tc>
         <w:tc>
           <w:tcPr>
@@ -2237,13 +2513,21 @@
           <w:tcPr>
             <w:tcW w:w="1879" w:type="dxa"/>
           </w:tcPr>
-          <w:p/>
-        </w:tc>
-        <w:tc>
-          <w:tcPr>
-            <w:tcW w:w="1880" w:type="dxa"/>
-          </w:tcPr>
-          <w:p/>
+          <w:p>
+            <w:r>
+              <w:t>0.9845</w:t>
+            </w:r>
+          </w:p>
+        </w:tc>
+        <w:tc>
+          <w:tcPr>
+            <w:tcW w:w="1880" w:type="dxa"/>
+          </w:tcPr>
+          <w:p>
+            <w:r>
+              <w:t>0.9333</w:t>
+            </w:r>
+          </w:p>
         </w:tc>
       </w:tr>
       <w:tr>
@@ -2261,7 +2545,11 @@
           <w:tcPr>
             <w:tcW w:w="1879" w:type="dxa"/>
           </w:tcPr>
-          <w:p/>
+          <w:p>
+            <w:r>
+              <w:t>0.99804</w:t>
+            </w:r>
+          </w:p>
         </w:tc>
         <w:tc>
           <w:tcPr>
@@ -2277,13 +2565,21 @@
           <w:tcPr>
             <w:tcW w:w="1879" w:type="dxa"/>
           </w:tcPr>
-          <w:p/>
-        </w:tc>
-        <w:tc>
-          <w:tcPr>
-            <w:tcW w:w="1880" w:type="dxa"/>
-          </w:tcPr>
-          <w:p/>
+          <w:p>
+            <w:r>
+              <w:t>0.9848</w:t>
+            </w:r>
+          </w:p>
+        </w:tc>
+        <w:tc>
+          <w:tcPr>
+            <w:tcW w:w="1880" w:type="dxa"/>
+          </w:tcPr>
+          <w:p>
+            <w:r>
+              <w:t>0.9</w:t>
+            </w:r>
+          </w:p>
         </w:tc>
       </w:tr>
       <w:tr>
@@ -2301,7 +2597,11 @@
           <w:tcPr>
             <w:tcW w:w="1879" w:type="dxa"/>
           </w:tcPr>
-          <w:p/>
+          <w:p>
+            <w:r>
+              <w:t>0.9983</w:t>
+            </w:r>
+          </w:p>
         </w:tc>
         <w:tc>
           <w:tcPr>
@@ -2317,13 +2617,21 @@
           <w:tcPr>
             <w:tcW w:w="1879" w:type="dxa"/>
           </w:tcPr>
-          <w:p/>
-        </w:tc>
-        <w:tc>
-          <w:tcPr>
-            <w:tcW w:w="1880" w:type="dxa"/>
-          </w:tcPr>
-          <w:p/>
+          <w:p>
+            <w:r>
+              <w:t>0.9852</w:t>
+            </w:r>
+          </w:p>
+        </w:tc>
+        <w:tc>
+          <w:tcPr>
+            <w:tcW w:w="1880" w:type="dxa"/>
+          </w:tcPr>
+          <w:p>
+            <w:r>
+              <w:t>0.9333</w:t>
+            </w:r>
+          </w:p>
         </w:tc>
       </w:tr>
       <w:tr>
@@ -2341,7 +2649,11 @@
           <w:tcPr>
             <w:tcW w:w="1879" w:type="dxa"/>
           </w:tcPr>
-          <w:p/>
+          <w:p>
+            <w:r>
+              <w:t>0.99816</w:t>
+            </w:r>
+          </w:p>
         </w:tc>
         <w:tc>
           <w:tcPr>
@@ -2357,13 +2669,21 @@
           <w:tcPr>
             <w:tcW w:w="1879" w:type="dxa"/>
           </w:tcPr>
-          <w:p/>
-        </w:tc>
-        <w:tc>
-          <w:tcPr>
-            <w:tcW w:w="1880" w:type="dxa"/>
-          </w:tcPr>
-          <w:p/>
+          <w:p>
+            <w:r>
+              <w:t>0.9851</w:t>
+            </w:r>
+          </w:p>
+        </w:tc>
+        <w:tc>
+          <w:tcPr>
+            <w:tcW w:w="1880" w:type="dxa"/>
+          </w:tcPr>
+          <w:p>
+            <w:r>
+              <w:t>0.9333</w:t>
+            </w:r>
+          </w:p>
         </w:tc>
       </w:tr>
       <w:tr>
@@ -2381,7 +2701,11 @@
           <w:tcPr>
             <w:tcW w:w="1879" w:type="dxa"/>
           </w:tcPr>
-          <w:p/>
+          <w:p>
+            <w:r>
+              <w:t>0.99848</w:t>
+            </w:r>
+          </w:p>
         </w:tc>
         <w:tc>
           <w:tcPr>
@@ -2397,13 +2721,21 @@
           <w:tcPr>
             <w:tcW w:w="1879" w:type="dxa"/>
           </w:tcPr>
-          <w:p/>
-        </w:tc>
-        <w:tc>
-          <w:tcPr>
-            <w:tcW w:w="1880" w:type="dxa"/>
-          </w:tcPr>
-          <w:p/>
+          <w:p>
+            <w:r>
+              <w:t>0.9856</w:t>
+            </w:r>
+          </w:p>
+        </w:tc>
+        <w:tc>
+          <w:tcPr>
+            <w:tcW w:w="1880" w:type="dxa"/>
+          </w:tcPr>
+          <w:p>
+            <w:r>
+              <w:t>0.9</w:t>
+            </w:r>
+          </w:p>
         </w:tc>
       </w:tr>
       <w:tr>
@@ -2421,7 +2753,11 @@
           <w:tcPr>
             <w:tcW w:w="1879" w:type="dxa"/>
           </w:tcPr>
-          <w:p/>
+          <w:p>
+            <w:r>
+              <w:t>0.99836</w:t>
+            </w:r>
+          </w:p>
         </w:tc>
         <w:tc>
           <w:tcPr>
@@ -2437,13 +2773,21 @@
           <w:tcPr>
             <w:tcW w:w="1879" w:type="dxa"/>
           </w:tcPr>
-          <w:p/>
-        </w:tc>
-        <w:tc>
-          <w:tcPr>
-            <w:tcW w:w="1880" w:type="dxa"/>
-          </w:tcPr>
-          <w:p/>
+          <w:p>
+            <w:r>
+              <w:t>0.9859</w:t>
+            </w:r>
+          </w:p>
+        </w:tc>
+        <w:tc>
+          <w:tcPr>
+            <w:tcW w:w="1880" w:type="dxa"/>
+          </w:tcPr>
+          <w:p>
+            <w:r>
+              <w:t>0.9333</w:t>
+            </w:r>
+          </w:p>
         </w:tc>
       </w:tr>
       <w:tr>
@@ -2461,7 +2805,11 @@
           <w:tcPr>
             <w:tcW w:w="1879" w:type="dxa"/>
           </w:tcPr>
-          <w:p/>
+          <w:p>
+            <w:r>
+              <w:t>0.9982</w:t>
+            </w:r>
+          </w:p>
         </w:tc>
         <w:tc>
           <w:tcPr>
@@ -2477,13 +2825,21 @@
           <w:tcPr>
             <w:tcW w:w="1879" w:type="dxa"/>
           </w:tcPr>
-          <w:p/>
-        </w:tc>
-        <w:tc>
-          <w:tcPr>
-            <w:tcW w:w="1880" w:type="dxa"/>
-          </w:tcPr>
-          <w:p/>
+          <w:p>
+            <w:r>
+              <w:t>0.9846</w:t>
+            </w:r>
+          </w:p>
+        </w:tc>
+        <w:tc>
+          <w:tcPr>
+            <w:tcW w:w="1880" w:type="dxa"/>
+          </w:tcPr>
+          <w:p>
+            <w:r>
+              <w:t>0.9333</w:t>
+            </w:r>
+          </w:p>
         </w:tc>
       </w:tr>
       <w:tr>
@@ -2501,7 +2857,11 @@
           <w:tcPr>
             <w:tcW w:w="1879" w:type="dxa"/>
           </w:tcPr>
-          <w:p/>
+          <w:p>
+            <w:r>
+              <w:t>0.99818</w:t>
+            </w:r>
+          </w:p>
         </w:tc>
         <w:tc>
           <w:tcPr>
@@ -2517,13 +2877,21 @@
           <w:tcPr>
             <w:tcW w:w="1879" w:type="dxa"/>
           </w:tcPr>
-          <w:p/>
-        </w:tc>
-        <w:tc>
-          <w:tcPr>
-            <w:tcW w:w="1880" w:type="dxa"/>
-          </w:tcPr>
-          <w:p/>
+          <w:p>
+            <w:r>
+              <w:t>0.9851</w:t>
+            </w:r>
+          </w:p>
+        </w:tc>
+        <w:tc>
+          <w:tcPr>
+            <w:tcW w:w="1880" w:type="dxa"/>
+          </w:tcPr>
+          <w:p>
+            <w:r>
+              <w:t>0.9333</w:t>
+            </w:r>
+          </w:p>
         </w:tc>
       </w:tr>
       <w:tr>
@@ -2541,7 +2909,11 @@
           <w:tcPr>
             <w:tcW w:w="1879" w:type="dxa"/>
           </w:tcPr>
-          <w:p/>
+          <w:p>
+            <w:r>
+              <w:t>0.99812</w:t>
+            </w:r>
+          </w:p>
         </w:tc>
         <w:tc>
           <w:tcPr>
@@ -2557,13 +2929,21 @@
           <w:tcPr>
             <w:tcW w:w="1879" w:type="dxa"/>
           </w:tcPr>
-          <w:p/>
-        </w:tc>
-        <w:tc>
-          <w:tcPr>
-            <w:tcW w:w="1880" w:type="dxa"/>
-          </w:tcPr>
-          <w:p/>
+          <w:p>
+            <w:r>
+              <w:t>0.9854</w:t>
+            </w:r>
+          </w:p>
+        </w:tc>
+        <w:tc>
+          <w:tcPr>
+            <w:tcW w:w="1880" w:type="dxa"/>
+          </w:tcPr>
+          <w:p>
+            <w:r>
+              <w:t>0.9</w:t>
+            </w:r>
+          </w:p>
         </w:tc>
       </w:tr>
       <w:tr>
@@ -2581,7 +2961,11 @@
           <w:tcPr>
             <w:tcW w:w="1879" w:type="dxa"/>
           </w:tcPr>
-          <w:p/>
+          <w:p>
+            <w:r>
+              <w:t>0.99856</w:t>
+            </w:r>
+          </w:p>
         </w:tc>
         <w:tc>
           <w:tcPr>
@@ -2597,13 +2981,21 @@
           <w:tcPr>
             <w:tcW w:w="1879" w:type="dxa"/>
           </w:tcPr>
-          <w:p/>
-        </w:tc>
-        <w:tc>
-          <w:tcPr>
-            <w:tcW w:w="1880" w:type="dxa"/>
-          </w:tcPr>
-          <w:p/>
+          <w:p>
+            <w:r>
+              <w:t>0.9858</w:t>
+            </w:r>
+          </w:p>
+        </w:tc>
+        <w:tc>
+          <w:tcPr>
+            <w:tcW w:w="1880" w:type="dxa"/>
+          </w:tcPr>
+          <w:p>
+            <w:r>
+              <w:t>0.9333</w:t>
+            </w:r>
+          </w:p>
         </w:tc>
       </w:tr>
       <w:tr>
@@ -2622,7 +3014,11 @@
           <w:tcPr>
             <w:tcW w:w="1879" w:type="dxa"/>
           </w:tcPr>
-          <w:p/>
+          <w:p>
+            <w:r>
+              <w:t>0.99822</w:t>
+            </w:r>
+          </w:p>
         </w:tc>
         <w:tc>
           <w:tcPr>
@@ -2638,13 +3034,21 @@
           <w:tcPr>
             <w:tcW w:w="1879" w:type="dxa"/>
           </w:tcPr>
-          <w:p/>
-        </w:tc>
-        <w:tc>
-          <w:tcPr>
-            <w:tcW w:w="1880" w:type="dxa"/>
-          </w:tcPr>
-          <w:p/>
+          <w:p>
+            <w:r>
+              <w:t>0.9852</w:t>
+            </w:r>
+          </w:p>
+        </w:tc>
+        <w:tc>
+          <w:tcPr>
+            <w:tcW w:w="1880" w:type="dxa"/>
+          </w:tcPr>
+          <w:p>
+            <w:r>
+              <w:t>0.9333</w:t>
+            </w:r>
+          </w:p>
         </w:tc>
       </w:tr>
       <w:tr>
@@ -2662,7 +3066,11 @@
           <w:tcPr>
             <w:tcW w:w="1879" w:type="dxa"/>
           </w:tcPr>
-          <w:p/>
+          <w:p>
+            <w:r>
+              <w:t>0.99842</w:t>
+            </w:r>
+          </w:p>
         </w:tc>
         <w:tc>
           <w:tcPr>
@@ -2678,13 +3086,21 @@
           <w:tcPr>
             <w:tcW w:w="1879" w:type="dxa"/>
           </w:tcPr>
-          <w:p/>
-        </w:tc>
-        <w:tc>
-          <w:tcPr>
-            <w:tcW w:w="1880" w:type="dxa"/>
-          </w:tcPr>
-          <w:p/>
+          <w:p>
+            <w:r>
+              <w:t>0.9858</w:t>
+            </w:r>
+          </w:p>
+        </w:tc>
+        <w:tc>
+          <w:tcPr>
+            <w:tcW w:w="1880" w:type="dxa"/>
+          </w:tcPr>
+          <w:p>
+            <w:r>
+              <w:t>0.9</w:t>
+            </w:r>
+          </w:p>
         </w:tc>
       </w:tr>
       <w:tr>
@@ -2702,7 +3118,11 @@
           <w:tcPr>
             <w:tcW w:w="1879" w:type="dxa"/>
           </w:tcPr>
-          <w:p/>
+          <w:p>
+            <w:r>
+              <w:t>0.99826</w:t>
+            </w:r>
+          </w:p>
         </w:tc>
         <w:tc>
           <w:tcPr>
@@ -2718,13 +3138,21 @@
           <w:tcPr>
             <w:tcW w:w="1879" w:type="dxa"/>
           </w:tcPr>
-          <w:p/>
-        </w:tc>
-        <w:tc>
-          <w:tcPr>
-            <w:tcW w:w="1880" w:type="dxa"/>
-          </w:tcPr>
-          <w:p/>
+          <w:p>
+            <w:r>
+              <w:t>0.985</w:t>
+            </w:r>
+          </w:p>
+        </w:tc>
+        <w:tc>
+          <w:tcPr>
+            <w:tcW w:w="1880" w:type="dxa"/>
+          </w:tcPr>
+          <w:p>
+            <w:r>
+              <w:t>0.9333</w:t>
+            </w:r>
+          </w:p>
         </w:tc>
       </w:tr>
       <w:tr>
@@ -2742,7 +3170,11 @@
           <w:tcPr>
             <w:tcW w:w="1879" w:type="dxa"/>
           </w:tcPr>
-          <w:p/>
+          <w:p>
+            <w:r>
+              <w:t>0.9982</w:t>
+            </w:r>
+          </w:p>
         </w:tc>
         <w:tc>
           <w:tcPr>
@@ -2758,13 +3190,21 @@
           <w:tcPr>
             <w:tcW w:w="1879" w:type="dxa"/>
           </w:tcPr>
-          <w:p/>
-        </w:tc>
-        <w:tc>
-          <w:tcPr>
-            <w:tcW w:w="1880" w:type="dxa"/>
-          </w:tcPr>
-          <w:p/>
+          <w:p>
+            <w:r>
+              <w:t>0.985</w:t>
+            </w:r>
+          </w:p>
+        </w:tc>
+        <w:tc>
+          <w:tcPr>
+            <w:tcW w:w="1880" w:type="dxa"/>
+          </w:tcPr>
+          <w:p>
+            <w:r>
+              <w:t>0.9333</w:t>
+            </w:r>
+          </w:p>
         </w:tc>
       </w:tr>
       <w:tr>
@@ -2782,7 +3222,11 @@
           <w:tcPr>
             <w:tcW w:w="1879" w:type="dxa"/>
           </w:tcPr>
-          <w:p/>
+          <w:p>
+            <w:r>
+              <w:t>0.9983</w:t>
+            </w:r>
+          </w:p>
         </w:tc>
         <w:tc>
           <w:tcPr>
@@ -2798,13 +3242,21 @@
           <w:tcPr>
             <w:tcW w:w="1879" w:type="dxa"/>
           </w:tcPr>
-          <w:p/>
-        </w:tc>
-        <w:tc>
-          <w:tcPr>
-            <w:tcW w:w="1880" w:type="dxa"/>
-          </w:tcPr>
-          <w:p/>
+          <w:p>
+            <w:r>
+              <w:t>0.9853</w:t>
+            </w:r>
+          </w:p>
+        </w:tc>
+        <w:tc>
+          <w:tcPr>
+            <w:tcW w:w="1880" w:type="dxa"/>
+          </w:tcPr>
+          <w:p>
+            <w:r>
+              <w:t>0.9333</w:t>
+            </w:r>
+          </w:p>
         </w:tc>
       </w:tr>
       <w:tr>
@@ -2822,7 +3274,11 @@
           <w:tcPr>
             <w:tcW w:w="1879" w:type="dxa"/>
           </w:tcPr>
-          <w:p/>
+          <w:p>
+            <w:r>
+              <w:t>0.99798</w:t>
+            </w:r>
+          </w:p>
         </w:tc>
         <w:tc>
           <w:tcPr>
@@ -2838,13 +3294,21 @@
           <w:tcPr>
             <w:tcW w:w="1879" w:type="dxa"/>
           </w:tcPr>
-          <w:p/>
-        </w:tc>
-        <w:tc>
-          <w:tcPr>
-            <w:tcW w:w="1880" w:type="dxa"/>
-          </w:tcPr>
-          <w:p/>
+          <w:p>
+            <w:r>
+              <w:t>0.9863</w:t>
+            </w:r>
+          </w:p>
+        </w:tc>
+        <w:tc>
+          <w:tcPr>
+            <w:tcW w:w="1880" w:type="dxa"/>
+          </w:tcPr>
+          <w:p>
+            <w:r>
+              <w:t>0.9333</w:t>
+            </w:r>
+          </w:p>
         </w:tc>
       </w:tr>
       <w:tr>
@@ -2862,7 +3326,11 @@
           <w:tcPr>
             <w:tcW w:w="1879" w:type="dxa"/>
           </w:tcPr>
-          <w:p/>
+          <w:p>
+            <w:r>
+              <w:t>0.99848</w:t>
+            </w:r>
+          </w:p>
         </w:tc>
         <w:tc>
           <w:tcPr>
@@ -2878,13 +3346,21 @@
           <w:tcPr>
             <w:tcW w:w="1879" w:type="dxa"/>
           </w:tcPr>
-          <w:p/>
-        </w:tc>
-        <w:tc>
-          <w:tcPr>
-            <w:tcW w:w="1880" w:type="dxa"/>
-          </w:tcPr>
-          <w:p/>
+          <w:p>
+            <w:r>
+              <w:t>0.9863</w:t>
+            </w:r>
+          </w:p>
+        </w:tc>
+        <w:tc>
+          <w:tcPr>
+            <w:tcW w:w="1880" w:type="dxa"/>
+          </w:tcPr>
+          <w:p>
+            <w:r>
+              <w:t>0.9666</w:t>
+            </w:r>
+          </w:p>
         </w:tc>
       </w:tr>
       <w:tr>
@@ -2902,7 +3378,11 @@
           <w:tcPr>
             <w:tcW w:w="1879" w:type="dxa"/>
           </w:tcPr>
-          <w:p/>
+          <w:p>
+            <w:r>
+              <w:t>0.99848</w:t>
+            </w:r>
+          </w:p>
         </w:tc>
         <w:tc>
           <w:tcPr>
@@ -2918,13 +3398,21 @@
           <w:tcPr>
             <w:tcW w:w="1879" w:type="dxa"/>
           </w:tcPr>
-          <w:p/>
-        </w:tc>
-        <w:tc>
-          <w:tcPr>
-            <w:tcW w:w="1880" w:type="dxa"/>
-          </w:tcPr>
-          <w:p/>
+          <w:p>
+            <w:r>
+              <w:t>0.9856</w:t>
+            </w:r>
+          </w:p>
+        </w:tc>
+        <w:tc>
+          <w:tcPr>
+            <w:tcW w:w="1880" w:type="dxa"/>
+          </w:tcPr>
+          <w:p>
+            <w:r>
+              <w:t>0.9333</w:t>
+            </w:r>
+          </w:p>
         </w:tc>
       </w:tr>
     </w:tbl>
@@ -4217,7 +4705,7 @@
           </w:tcPr>
           <w:p>
             <w:r>
-              <w:t>0.933333333333</w:t>
+              <w:t>0.9333</w:t>
             </w:r>
           </w:p>
         </w:tc>
@@ -4374,7 +4862,7 @@
           </w:tcPr>
           <w:p>
             <w:r>
-              <w:t>0.866666666667</w:t>
+              <w:t>0.8666</w:t>
             </w:r>
           </w:p>
         </w:tc>
@@ -4530,7 +5018,7 @@
           </w:tcPr>
           <w:p>
             <w:r>
-              <w:t>0.933333333333</w:t>
+              <w:t>0.9333</w:t>
             </w:r>
           </w:p>
         </w:tc>
@@ -4582,7 +5070,7 @@
           </w:tcPr>
           <w:p>
             <w:r>
-              <w:t>0.833333333333</w:t>
+              <w:t>0.8333</w:t>
             </w:r>
           </w:p>
         </w:tc>
@@ -4634,7 +5122,7 @@
           </w:tcPr>
           <w:p>
             <w:r>
-              <w:t>0.866666666667</w:t>
+              <w:t>0.8666</w:t>
             </w:r>
           </w:p>
         </w:tc>
@@ -4686,7 +5174,7 @@
           </w:tcPr>
           <w:p>
             <w:r>
-              <w:t>0.833333333333</w:t>
+              <w:t>0.8333</w:t>
             </w:r>
           </w:p>
         </w:tc>
@@ -4894,7 +5382,7 @@
           </w:tcPr>
           <w:p>
             <w:r>
-              <w:t>0.866666666667</w:t>
+              <w:t>0.8666</w:t>
             </w:r>
           </w:p>
         </w:tc>
@@ -5050,7 +5538,7 @@
           </w:tcPr>
           <w:p>
             <w:r>
-              <w:t>0.933333333333</w:t>
+              <w:t>0.9333</w:t>
             </w:r>
           </w:p>
         </w:tc>
@@ -5102,7 +5590,7 @@
           </w:tcPr>
           <w:p>
             <w:r>
-              <w:t>0.866666666667</w:t>
+              <w:t>0.8666</w:t>
             </w:r>
           </w:p>
         </w:tc>
@@ -5154,7 +5642,7 @@
           </w:tcPr>
           <w:p>
             <w:r>
-              <w:t>0.833333333333</w:t>
+              <w:t>0.8333</w:t>
             </w:r>
           </w:p>
         </w:tc>

</xml_diff>